<commit_message>
added outline levels to styles
</commit_message>
<xml_diff>
--- a/BlankTemplate.docx
+++ b/BlankTemplate.docx
@@ -4,7 +4,7 @@
   <w:body>
     <w:p>
       <w:pPr>
-        <w:pStyle w:val="ResumeContactLine"/>
+        <w:pStyle w:val="ResumeWordJumble"/>
       </w:pPr>
       <w:bookmarkStart w:id="0" w:name="_GoBack"/>
       <w:bookmarkEnd w:id="0"/>
@@ -24,7 +24,7 @@
   <w:abstractNum w:abstractNumId="0" w15:restartNumberingAfterBreak="0">
     <w:nsid w:val="FFFFFF7C"/>
     <w:multiLevelType w:val="singleLevel"/>
-    <w:tmpl w:val="5A0E49AA"/>
+    <w:tmpl w:val="2A22D4C6"/>
     <w:lvl w:ilvl="0">
       <w:start w:val="1"/>
       <w:numFmt w:val="decimal"/>
@@ -41,7 +41,7 @@
   <w:abstractNum w:abstractNumId="1" w15:restartNumberingAfterBreak="0">
     <w:nsid w:val="FFFFFF7D"/>
     <w:multiLevelType w:val="singleLevel"/>
-    <w:tmpl w:val="8F22998E"/>
+    <w:tmpl w:val="42A66C7C"/>
     <w:lvl w:ilvl="0">
       <w:start w:val="1"/>
       <w:numFmt w:val="decimal"/>
@@ -58,7 +58,7 @@
   <w:abstractNum w:abstractNumId="2" w15:restartNumberingAfterBreak="0">
     <w:nsid w:val="FFFFFF7E"/>
     <w:multiLevelType w:val="singleLevel"/>
-    <w:tmpl w:val="8624B016"/>
+    <w:tmpl w:val="53402016"/>
     <w:lvl w:ilvl="0">
       <w:start w:val="1"/>
       <w:numFmt w:val="decimal"/>
@@ -75,7 +75,7 @@
   <w:abstractNum w:abstractNumId="3" w15:restartNumberingAfterBreak="0">
     <w:nsid w:val="FFFFFF7F"/>
     <w:multiLevelType w:val="singleLevel"/>
-    <w:tmpl w:val="C1CE88F6"/>
+    <w:tmpl w:val="4EDEF5DC"/>
     <w:lvl w:ilvl="0">
       <w:start w:val="1"/>
       <w:numFmt w:val="decimal"/>
@@ -92,7 +92,7 @@
   <w:abstractNum w:abstractNumId="4" w15:restartNumberingAfterBreak="0">
     <w:nsid w:val="FFFFFF80"/>
     <w:multiLevelType w:val="singleLevel"/>
-    <w:tmpl w:val="D84ECB6A"/>
+    <w:tmpl w:val="A9DE4488"/>
     <w:lvl w:ilvl="0">
       <w:start w:val="1"/>
       <w:numFmt w:val="bullet"/>
@@ -112,7 +112,7 @@
   <w:abstractNum w:abstractNumId="5" w15:restartNumberingAfterBreak="0">
     <w:nsid w:val="FFFFFF81"/>
     <w:multiLevelType w:val="singleLevel"/>
-    <w:tmpl w:val="46209D38"/>
+    <w:tmpl w:val="A8BE2482"/>
     <w:lvl w:ilvl="0">
       <w:start w:val="1"/>
       <w:numFmt w:val="bullet"/>
@@ -132,7 +132,7 @@
   <w:abstractNum w:abstractNumId="6" w15:restartNumberingAfterBreak="0">
     <w:nsid w:val="FFFFFF82"/>
     <w:multiLevelType w:val="singleLevel"/>
-    <w:tmpl w:val="FC68B8FE"/>
+    <w:tmpl w:val="11FAEB6C"/>
     <w:lvl w:ilvl="0">
       <w:start w:val="1"/>
       <w:numFmt w:val="bullet"/>
@@ -152,7 +152,7 @@
   <w:abstractNum w:abstractNumId="7" w15:restartNumberingAfterBreak="0">
     <w:nsid w:val="FFFFFF83"/>
     <w:multiLevelType w:val="singleLevel"/>
-    <w:tmpl w:val="596ABD3A"/>
+    <w:tmpl w:val="190ADC36"/>
     <w:lvl w:ilvl="0">
       <w:start w:val="1"/>
       <w:numFmt w:val="bullet"/>
@@ -172,7 +172,7 @@
   <w:abstractNum w:abstractNumId="8" w15:restartNumberingAfterBreak="0">
     <w:nsid w:val="FFFFFF88"/>
     <w:multiLevelType w:val="singleLevel"/>
-    <w:tmpl w:val="A7923F7C"/>
+    <w:tmpl w:val="B344B3A0"/>
     <w:lvl w:ilvl="0">
       <w:start w:val="1"/>
       <w:numFmt w:val="decimal"/>
@@ -189,7 +189,7 @@
   <w:abstractNum w:abstractNumId="9" w15:restartNumberingAfterBreak="0">
     <w:nsid w:val="FFFFFF89"/>
     <w:multiLevelType w:val="singleLevel"/>
-    <w:tmpl w:val="0158C8B8"/>
+    <w:tmpl w:val="A18CE5A0"/>
     <w:lvl w:ilvl="0">
       <w:start w:val="1"/>
       <w:numFmt w:val="bullet"/>
@@ -1084,11 +1084,12 @@
     <w:next w:val="Default"/>
     <w:autoRedefine/>
     <w:qFormat/>
-    <w:rsid w:val="008F01D6"/>
+    <w:rsid w:val="00BD365A"/>
     <w:pPr>
       <w:shd w:val="clear" w:color="auto" w:fill="E7E6E6" w:themeFill="background2"/>
       <w:spacing w:before="240" w:after="40"/>
       <w:ind w:firstLine="86"/>
+      <w:outlineLvl w:val="0"/>
     </w:pPr>
     <w:rPr>
       <w:rFonts w:ascii="Segoe UI Semibold" w:hAnsi="Segoe UI Semibold"/>
@@ -1137,9 +1138,10 @@
     <w:name w:val="ResumeWordJumble"/>
     <w:basedOn w:val="Default"/>
     <w:qFormat/>
-    <w:rsid w:val="006F7247"/>
+    <w:rsid w:val="0042230B"/>
     <w:pPr>
       <w:spacing w:after="120"/>
+      <w:outlineLvl w:val="2"/>
     </w:pPr>
     <w:rPr>
       <w:rFonts w:ascii="Segoe UI Semilight" w:hAnsi="Segoe UI Semilight" w:cs="Segoe UI Semilight"/>
@@ -1167,10 +1169,11 @@
   <w:style w:type="paragraph" w:customStyle="1" w:styleId="ResumeCompanyDescription">
     <w:name w:val="ResumeCompanyDescription"/>
     <w:qFormat/>
-    <w:rsid w:val="00FD2175"/>
+    <w:rsid w:val="008E039F"/>
     <w:pPr>
       <w:spacing w:after="0"/>
       <w:ind w:left="446"/>
+      <w:outlineLvl w:val="3"/>
     </w:pPr>
     <w:rPr>
       <w:rFonts w:ascii="Segoe UI Light" w:hAnsi="Segoe UI Light" w:cs="Arial"/>
@@ -1183,13 +1186,14 @@
     <w:name w:val="ResumePositionDescription"/>
     <w:basedOn w:val="Default"/>
     <w:qFormat/>
-    <w:rsid w:val="00DC0530"/>
+    <w:rsid w:val="0042230B"/>
     <w:pPr>
       <w:tabs>
         <w:tab w:val="left" w:pos="2160"/>
         <w:tab w:val="right" w:pos="10800"/>
       </w:tabs>
-      <w:ind w:left="630"/>
+      <w:ind w:left="634"/>
+      <w:outlineLvl w:val="2"/>
     </w:pPr>
     <w:rPr>
       <w:rFonts w:ascii="Segoe UI" w:hAnsi="Segoe UI"/>
@@ -1211,12 +1215,13 @@
     <w:name w:val="ResumeCompanyHeader"/>
     <w:basedOn w:val="ResumeJobDescription"/>
     <w:qFormat/>
-    <w:rsid w:val="005E0EC8"/>
+    <w:rsid w:val="00400FDB"/>
     <w:pPr>
       <w:tabs>
         <w:tab w:val="left" w:pos="1080"/>
       </w:tabs>
       <w:spacing w:before="80" w:after="0"/>
+      <w:outlineLvl w:val="1"/>
     </w:pPr>
     <w:rPr>
       <w:sz w:val="26"/>
@@ -1268,7 +1273,7 @@
     <w:name w:val="ResumeContactLine"/>
     <w:basedOn w:val="Normal"/>
     <w:qFormat/>
-    <w:rsid w:val="00046006"/>
+    <w:rsid w:val="005A3F08"/>
     <w:pPr>
       <w:tabs>
         <w:tab w:val="center" w:pos="5400"/>
@@ -1276,6 +1281,7 @@
       </w:tabs>
       <w:ind w:left="720"/>
       <w:mirrorIndents/>
+      <w:outlineLvl w:val="1"/>
     </w:pPr>
     <w:rPr>
       <w:rFonts w:ascii="Segoe UI" w:hAnsi="Segoe UI" w:cs="Segoe UI"/>
@@ -1317,7 +1323,7 @@
     <w:basedOn w:val="ResumeJobDescription"/>
     <w:next w:val="Default"/>
     <w:qFormat/>
-    <w:rsid w:val="00DC0530"/>
+    <w:rsid w:val="003B3130"/>
     <w:pPr>
       <w:numPr>
         <w:numId w:val="3"/>
@@ -1328,6 +1334,7 @@
       <w:spacing w:after="80"/>
       <w:ind w:left="1080" w:right="360" w:hanging="274"/>
       <w:jc w:val="both"/>
+      <w:outlineLvl w:val="2"/>
     </w:pPr>
     <w:rPr>
       <w:rFonts w:ascii="Segoe UI Semilight" w:hAnsi="Segoe UI Semilight" w:cs="Segoe UI Semilight"/>
@@ -1337,10 +1344,11 @@
     <w:name w:val="ResumeName"/>
     <w:basedOn w:val="Normal"/>
     <w:qFormat/>
-    <w:rsid w:val="003D1C72"/>
+    <w:rsid w:val="0053707D"/>
     <w:pPr>
       <w:spacing w:after="40"/>
       <w:jc w:val="center"/>
+      <w:outlineLvl w:val="0"/>
     </w:pPr>
     <w:rPr>
       <w:rFonts w:ascii="Segoe UI Semibold" w:hAnsi="Segoe UI Semibold"/>
@@ -1631,7 +1639,7 @@
 </file>
 
 <file path=customXml/itemProps1.xml><?xml version="1.0" encoding="utf-8"?>
-<ds:datastoreItem xmlns:ds="http://schemas.openxmlformats.org/officeDocument/2006/customXml" ds:itemID="{357501AC-3BEF-E943-B7EB-909717E70C38}">
+<ds:datastoreItem xmlns:ds="http://schemas.openxmlformats.org/officeDocument/2006/customXml" ds:itemID="{5C43D0D6-F9AF-9D45-9A12-4F5286A87935}">
   <ds:schemaRefs>
     <ds:schemaRef ds:uri="http://schemas.openxmlformats.org/officeDocument/2006/bibliography"/>
   </ds:schemaRefs>

</xml_diff>